<commit_message>
Adding the ml accuracy
</commit_message>
<xml_diff>
--- a/Machine Learning Model.docx
+++ b/Machine Learning Model.docx
@@ -44,9 +44,196 @@
           <w:sz w:val="24"/>
           <w:szCs w:val="24"/>
         </w:rPr>
-        <w:t>Description of preliminary data</w:t>
-      </w:r>
-      <w:r>
+        <w:t>Description of preliminary data preprocessing:</w:t>
+      </w:r>
+    </w:p>
+    <w:p>
+      <w:pPr>
+        <w:pStyle w:val="Heading1"/>
+        <w:rPr>
+          <w:rFonts w:asciiTheme="minorHAnsi" w:hAnsiTheme="minorHAnsi" w:cstheme="minorHAnsi"/>
+          <w:sz w:val="24"/>
+          <w:szCs w:val="24"/>
+        </w:rPr>
+      </w:pPr>
+      <w:r>
+        <w:rPr>
+          <w:rFonts w:asciiTheme="minorHAnsi" w:hAnsiTheme="minorHAnsi" w:cstheme="minorHAnsi"/>
+          <w:sz w:val="24"/>
+          <w:szCs w:val="24"/>
+        </w:rPr>
+        <w:t>Preprocessing</w:t>
+      </w:r>
+    </w:p>
+    <w:p>
+      <w:pPr>
+        <w:ind w:firstLine="709"/>
+        <w:rPr>
+          <w:rFonts w:cstheme="minorHAnsi"/>
+          <w:sz w:val="24"/>
+          <w:szCs w:val="24"/>
+        </w:rPr>
+      </w:pPr>
+      <w:r>
+        <w:rPr>
+          <w:rFonts w:cstheme="minorHAnsi"/>
+          <w:sz w:val="24"/>
+          <w:szCs w:val="24"/>
+        </w:rPr>
+        <w:t>Before this raw dataset is used for classification, it must be modified so it can be suitable for analysis. Many features are missing from many movies and it must be handled. New features will be created to help analysis. And analyzing the data will determine which features are useful for classification.</w:t>
+      </w:r>
+    </w:p>
+    <w:p>
+      <w:pPr>
+        <w:rPr>
+          <w:rFonts w:cstheme="minorHAnsi"/>
+          <w:sz w:val="24"/>
+          <w:szCs w:val="24"/>
+        </w:rPr>
+      </w:pPr>
+    </w:p>
+    <w:p>
+      <w:pPr>
+        <w:pStyle w:val="Heading2"/>
+        <w:rPr>
+          <w:rFonts w:asciiTheme="minorHAnsi" w:hAnsiTheme="minorHAnsi" w:cstheme="minorHAnsi"/>
+          <w:sz w:val="24"/>
+          <w:szCs w:val="24"/>
+        </w:rPr>
+      </w:pPr>
+      <w:bookmarkStart w:id="0" w:name="_Toc531796114"/>
+      <w:r>
+        <w:rPr>
+          <w:rFonts w:asciiTheme="minorHAnsi" w:hAnsiTheme="minorHAnsi" w:cstheme="minorHAnsi"/>
+          <w:sz w:val="24"/>
+          <w:szCs w:val="24"/>
+        </w:rPr>
+        <w:t>Data Cleaning</w:t>
+      </w:r>
+      <w:bookmarkEnd w:id="0"/>
+    </w:p>
+    <w:p>
+      <w:pPr>
+        <w:rPr>
+          <w:rFonts w:cstheme="minorHAnsi"/>
+          <w:sz w:val="24"/>
+          <w:szCs w:val="24"/>
+        </w:rPr>
+      </w:pPr>
+      <w:r>
+        <w:rPr>
+          <w:rFonts w:cstheme="minorHAnsi"/>
+          <w:sz w:val="24"/>
+          <w:szCs w:val="24"/>
+        </w:rPr>
+        <w:tab/>
+        <w:t xml:space="preserve">In the raw dataset, </w:t>
+      </w:r>
+      <w:r>
+        <w:rPr>
+          <w:rFonts w:cstheme="minorHAnsi"/>
+          <w:sz w:val="24"/>
+          <w:szCs w:val="24"/>
+        </w:rPr>
+        <w:t>the</w:t>
+      </w:r>
+      <w:r>
+        <w:rPr>
+          <w:rFonts w:cstheme="minorHAnsi"/>
+          <w:sz w:val="24"/>
+          <w:szCs w:val="24"/>
+        </w:rPr>
+        <w:t xml:space="preserve"> movies ha</w:t>
+      </w:r>
+      <w:r>
+        <w:rPr>
+          <w:rFonts w:cstheme="minorHAnsi"/>
+          <w:sz w:val="24"/>
+          <w:szCs w:val="24"/>
+        </w:rPr>
+        <w:t>d</w:t>
+      </w:r>
+      <w:r>
+        <w:rPr>
+          <w:rFonts w:cstheme="minorHAnsi"/>
+          <w:sz w:val="24"/>
+          <w:szCs w:val="24"/>
+        </w:rPr>
+        <w:t xml:space="preserve"> a missing budget and revenue. </w:t>
+      </w:r>
+      <w:r>
+        <w:rPr>
+          <w:rFonts w:cstheme="minorHAnsi"/>
+          <w:sz w:val="24"/>
+          <w:szCs w:val="24"/>
+        </w:rPr>
+        <w:t xml:space="preserve">Many of the </w:t>
+      </w:r>
+      <w:r>
+        <w:rPr>
+          <w:rFonts w:cstheme="minorHAnsi"/>
+          <w:sz w:val="24"/>
+          <w:szCs w:val="24"/>
+        </w:rPr>
+        <w:t xml:space="preserve">movies have a null runtime. All these features are necessary for analysis, so the movie is dropped if any of these features are missing. </w:t>
+      </w:r>
+    </w:p>
+    <w:p>
+      <w:pPr>
+        <w:ind w:firstLine="709"/>
+        <w:rPr>
+          <w:rFonts w:cstheme="minorHAnsi"/>
+          <w:sz w:val="24"/>
+          <w:szCs w:val="24"/>
+        </w:rPr>
+      </w:pPr>
+      <w:r>
+        <w:rPr>
+          <w:rFonts w:cstheme="minorHAnsi"/>
+          <w:sz w:val="24"/>
+          <w:szCs w:val="24"/>
+        </w:rPr>
+        <w:t>A movie is also dropped if it is a pornographic film. This is because nature of these movies is extremely different than theatric movies.</w:t>
+      </w:r>
+    </w:p>
+    <w:p>
+      <w:pPr>
+        <w:ind w:firstLine="709"/>
+        <w:rPr>
+          <w:rFonts w:cstheme="minorHAnsi"/>
+          <w:sz w:val="24"/>
+          <w:szCs w:val="24"/>
+        </w:rPr>
+      </w:pPr>
+      <w:r>
+        <w:rPr>
+          <w:rFonts w:cstheme="minorHAnsi"/>
+          <w:sz w:val="24"/>
+          <w:szCs w:val="24"/>
+        </w:rPr>
+        <w:t>Only the movie with status released is included in the movie dataset.</w:t>
+      </w:r>
+    </w:p>
+    <w:p>
+      <w:pPr>
+        <w:ind w:firstLine="709"/>
+        <w:rPr>
+          <w:rFonts w:cstheme="minorHAnsi"/>
+          <w:sz w:val="24"/>
+          <w:szCs w:val="24"/>
+        </w:rPr>
+      </w:pPr>
+      <w:r>
+        <w:rPr>
+          <w:rFonts w:cstheme="minorHAnsi"/>
+          <w:sz w:val="24"/>
+          <w:szCs w:val="24"/>
+        </w:rPr>
+        <w:t>The award dataset was process in the similar fashion by dropping the null value.</w:t>
+      </w:r>
+    </w:p>
+    <w:p>
+      <w:pPr>
         <w:rPr>
           <w:rFonts w:cstheme="minorHAnsi"/>
           <w:b/>
@@ -54,8 +241,7 @@
           <w:sz w:val="24"/>
           <w:szCs w:val="24"/>
         </w:rPr>
-        <w:t xml:space="preserve"> </w:t>
-      </w:r>
+      </w:pPr>
       <w:r>
         <w:rPr>
           <w:rFonts w:cstheme="minorHAnsi"/>
@@ -64,230 +250,6 @@
           <w:sz w:val="24"/>
           <w:szCs w:val="24"/>
         </w:rPr>
-        <w:t>preprocessing</w:t>
-      </w:r>
-      <w:r>
-        <w:rPr>
-          <w:rFonts w:cstheme="minorHAnsi"/>
-          <w:b/>
-          <w:bCs/>
-          <w:sz w:val="24"/>
-          <w:szCs w:val="24"/>
-        </w:rPr>
-        <w:t>:</w:t>
-      </w:r>
-    </w:p>
-    <w:p>
-      <w:pPr>
-        <w:pStyle w:val="Heading1"/>
-        <w:rPr>
-          <w:rFonts w:asciiTheme="minorHAnsi" w:hAnsiTheme="minorHAnsi" w:cstheme="minorHAnsi"/>
-          <w:sz w:val="24"/>
-          <w:szCs w:val="24"/>
-        </w:rPr>
-      </w:pPr>
-      <w:r>
-        <w:rPr>
-          <w:rFonts w:asciiTheme="minorHAnsi" w:hAnsiTheme="minorHAnsi" w:cstheme="minorHAnsi"/>
-          <w:sz w:val="24"/>
-          <w:szCs w:val="24"/>
-        </w:rPr>
-        <w:t>Preprocessing</w:t>
-      </w:r>
-    </w:p>
-    <w:p>
-      <w:pPr>
-        <w:ind w:firstLine="709"/>
-        <w:rPr>
-          <w:rFonts w:cstheme="minorHAnsi"/>
-          <w:sz w:val="24"/>
-          <w:szCs w:val="24"/>
-        </w:rPr>
-      </w:pPr>
-      <w:r>
-        <w:rPr>
-          <w:rFonts w:cstheme="minorHAnsi"/>
-          <w:sz w:val="24"/>
-          <w:szCs w:val="24"/>
-        </w:rPr>
-        <w:t>Before this raw dataset is used for classification, it must be modified so it can be suitable for analysis. Many features are missing from many movies and it must be handled. New features will be created to help analysis. And analyzing the data will determine which features are useful for classification.</w:t>
-      </w:r>
-    </w:p>
-    <w:p>
-      <w:pPr>
-        <w:rPr>
-          <w:rFonts w:cstheme="minorHAnsi"/>
-          <w:sz w:val="24"/>
-          <w:szCs w:val="24"/>
-        </w:rPr>
-      </w:pPr>
-    </w:p>
-    <w:p>
-      <w:pPr>
-        <w:pStyle w:val="Heading2"/>
-        <w:rPr>
-          <w:rFonts w:asciiTheme="minorHAnsi" w:hAnsiTheme="minorHAnsi" w:cstheme="minorHAnsi"/>
-          <w:sz w:val="24"/>
-          <w:szCs w:val="24"/>
-        </w:rPr>
-      </w:pPr>
-      <w:bookmarkStart w:id="0" w:name="_Toc531796114"/>
-      <w:r>
-        <w:rPr>
-          <w:rFonts w:asciiTheme="minorHAnsi" w:hAnsiTheme="minorHAnsi" w:cstheme="minorHAnsi"/>
-          <w:sz w:val="24"/>
-          <w:szCs w:val="24"/>
-        </w:rPr>
-        <w:t>Data Cleaning</w:t>
-      </w:r>
-      <w:bookmarkEnd w:id="0"/>
-    </w:p>
-    <w:p>
-      <w:pPr>
-        <w:rPr>
-          <w:rFonts w:cstheme="minorHAnsi"/>
-          <w:sz w:val="24"/>
-          <w:szCs w:val="24"/>
-        </w:rPr>
-      </w:pPr>
-      <w:r>
-        <w:rPr>
-          <w:rFonts w:cstheme="minorHAnsi"/>
-          <w:sz w:val="24"/>
-          <w:szCs w:val="24"/>
-        </w:rPr>
-        <w:tab/>
-        <w:t xml:space="preserve">In the raw dataset, </w:t>
-      </w:r>
-      <w:r>
-        <w:rPr>
-          <w:rFonts w:cstheme="minorHAnsi"/>
-          <w:sz w:val="24"/>
-          <w:szCs w:val="24"/>
-        </w:rPr>
-        <w:t>the</w:t>
-      </w:r>
-      <w:r>
-        <w:rPr>
-          <w:rFonts w:cstheme="minorHAnsi"/>
-          <w:sz w:val="24"/>
-          <w:szCs w:val="24"/>
-        </w:rPr>
-        <w:t xml:space="preserve"> movies ha</w:t>
-      </w:r>
-      <w:r>
-        <w:rPr>
-          <w:rFonts w:cstheme="minorHAnsi"/>
-          <w:sz w:val="24"/>
-          <w:szCs w:val="24"/>
-        </w:rPr>
-        <w:t>d</w:t>
-      </w:r>
-      <w:r>
-        <w:rPr>
-          <w:rFonts w:cstheme="minorHAnsi"/>
-          <w:sz w:val="24"/>
-          <w:szCs w:val="24"/>
-        </w:rPr>
-        <w:t xml:space="preserve"> a missing budget and revenue. </w:t>
-      </w:r>
-      <w:r>
-        <w:rPr>
-          <w:rFonts w:cstheme="minorHAnsi"/>
-          <w:sz w:val="24"/>
-          <w:szCs w:val="24"/>
-        </w:rPr>
-        <w:t xml:space="preserve">Many of the </w:t>
-      </w:r>
-      <w:r>
-        <w:rPr>
-          <w:rFonts w:cstheme="minorHAnsi"/>
-          <w:sz w:val="24"/>
-          <w:szCs w:val="24"/>
-        </w:rPr>
-        <w:t>movies</w:t>
-      </w:r>
-      <w:r>
-        <w:rPr>
-          <w:rFonts w:cstheme="minorHAnsi"/>
-          <w:sz w:val="24"/>
-          <w:szCs w:val="24"/>
-        </w:rPr>
-        <w:t xml:space="preserve"> have a null runtime. All these features are necessary for analysis, so the movie is dropped if any of these features are missing. </w:t>
-      </w:r>
-    </w:p>
-    <w:p>
-      <w:pPr>
-        <w:ind w:firstLine="709"/>
-        <w:rPr>
-          <w:rFonts w:cstheme="minorHAnsi"/>
-          <w:sz w:val="24"/>
-          <w:szCs w:val="24"/>
-        </w:rPr>
-      </w:pPr>
-      <w:r>
-        <w:rPr>
-          <w:rFonts w:cstheme="minorHAnsi"/>
-          <w:sz w:val="24"/>
-          <w:szCs w:val="24"/>
-        </w:rPr>
-        <w:t>A movie is also dropped if it is a pornographic film. This is because nature of these movies is extremely different than theatric movies.</w:t>
-      </w:r>
-    </w:p>
-    <w:p>
-      <w:pPr>
-        <w:ind w:firstLine="709"/>
-        <w:rPr>
-          <w:rFonts w:cstheme="minorHAnsi"/>
-          <w:sz w:val="24"/>
-          <w:szCs w:val="24"/>
-        </w:rPr>
-      </w:pPr>
-      <w:r>
-        <w:rPr>
-          <w:rFonts w:cstheme="minorHAnsi"/>
-          <w:sz w:val="24"/>
-          <w:szCs w:val="24"/>
-        </w:rPr>
-        <w:t>Only the movie with status released is included in the movie dataset.</w:t>
-      </w:r>
-    </w:p>
-    <w:p>
-      <w:pPr>
-        <w:ind w:firstLine="709"/>
-        <w:rPr>
-          <w:rFonts w:cstheme="minorHAnsi"/>
-          <w:sz w:val="24"/>
-          <w:szCs w:val="24"/>
-        </w:rPr>
-      </w:pPr>
-      <w:r>
-        <w:rPr>
-          <w:rFonts w:cstheme="minorHAnsi"/>
-          <w:sz w:val="24"/>
-          <w:szCs w:val="24"/>
-        </w:rPr>
-        <w:t>The award dataset was process in the similar fashion by dropping the null value.</w:t>
-      </w:r>
-    </w:p>
-    <w:p>
-      <w:pPr>
-        <w:rPr>
-          <w:rFonts w:cstheme="minorHAnsi"/>
-          <w:b/>
-          <w:bCs/>
-          <w:sz w:val="24"/>
-          <w:szCs w:val="24"/>
-        </w:rPr>
-      </w:pPr>
-      <w:r>
-        <w:rPr>
-          <w:rFonts w:cstheme="minorHAnsi"/>
-          <w:b/>
-          <w:bCs/>
-          <w:sz w:val="24"/>
-          <w:szCs w:val="24"/>
-        </w:rPr>
         <w:t>Description of preliminary feature engineering and preliminary feature selection, including their decision-making process:</w:t>
       </w:r>
     </w:p>
@@ -525,7 +487,43 @@
           <w:szCs w:val="24"/>
         </w:rPr>
         <w:lastRenderedPageBreak/>
-        <w:t xml:space="preserve">Univariate Selection: In order to select the features that have the strongest relationship with the output variable, the chi-squared statistical test was performed using the SelectKBest class of the scikit-learn library. </w:t>
+        <w:t xml:space="preserve">Univariate Selection: In order to select the features that have the strongest relationship with the output variable, the chi-squared statistical test was performed using the </w:t>
+      </w:r>
+      <w:proofErr w:type="spellStart"/>
+      <w:r>
+        <w:rPr>
+          <w:rFonts w:cstheme="minorHAnsi"/>
+          <w:sz w:val="24"/>
+          <w:szCs w:val="24"/>
+        </w:rPr>
+        <w:t>SelectKBest</w:t>
+      </w:r>
+      <w:proofErr w:type="spellEnd"/>
+      <w:r>
+        <w:rPr>
+          <w:rFonts w:cstheme="minorHAnsi"/>
+          <w:sz w:val="24"/>
+          <w:szCs w:val="24"/>
+        </w:rPr>
+        <w:t xml:space="preserve"> class of the </w:t>
+      </w:r>
+      <w:proofErr w:type="spellStart"/>
+      <w:r>
+        <w:rPr>
+          <w:rFonts w:cstheme="minorHAnsi"/>
+          <w:sz w:val="24"/>
+          <w:szCs w:val="24"/>
+        </w:rPr>
+        <w:t>scikit</w:t>
+      </w:r>
+      <w:proofErr w:type="spellEnd"/>
+      <w:r>
+        <w:rPr>
+          <w:rFonts w:cstheme="minorHAnsi"/>
+          <w:sz w:val="24"/>
+          <w:szCs w:val="24"/>
+        </w:rPr>
+        <w:t xml:space="preserve">-learn library. </w:t>
       </w:r>
     </w:p>
     <w:p>
@@ -789,7 +787,25 @@
           <w:sz w:val="24"/>
           <w:szCs w:val="24"/>
         </w:rPr>
-        <w:t>The graph on the left shows popularity, which seems to be heavily skewed toward the most recent movies. The graph on the right shows that the revenue does not share any pattern with popularity. So, popularity is not useful for classification and is dropped from the dataset.</w:t>
+        <w:t xml:space="preserve">The graph on the left </w:t>
+      </w:r>
+      <w:proofErr w:type="gramStart"/>
+      <w:r>
+        <w:rPr>
+          <w:rFonts w:cstheme="minorHAnsi"/>
+          <w:sz w:val="24"/>
+          <w:szCs w:val="24"/>
+        </w:rPr>
+        <w:t>shows</w:t>
+      </w:r>
+      <w:proofErr w:type="gramEnd"/>
+      <w:r>
+        <w:rPr>
+          <w:rFonts w:cstheme="minorHAnsi"/>
+          <w:sz w:val="24"/>
+          <w:szCs w:val="24"/>
+        </w:rPr>
+        <w:t xml:space="preserve"> popularity, which seems to be heavily skewed toward the most recent movies. The graph on the right shows that the revenue does not share any pattern with popularity. So, popularity is not useful for classification and is dropped from the dataset.</w:t>
       </w:r>
     </w:p>
     <w:p>
@@ -863,13 +879,23 @@
           <w:szCs w:val="24"/>
         </w:rPr>
       </w:pPr>
-      <w:r>
-        <w:rPr>
-          <w:rFonts w:cstheme="minorHAnsi"/>
-          <w:sz w:val="24"/>
-          <w:szCs w:val="24"/>
-        </w:rPr>
-        <w:t>release_date – replaced by year</w:t>
+      <w:proofErr w:type="spellStart"/>
+      <w:r>
+        <w:rPr>
+          <w:rFonts w:cstheme="minorHAnsi"/>
+          <w:sz w:val="24"/>
+          <w:szCs w:val="24"/>
+        </w:rPr>
+        <w:t>release_date</w:t>
+      </w:r>
+      <w:proofErr w:type="spellEnd"/>
+      <w:r>
+        <w:rPr>
+          <w:rFonts w:cstheme="minorHAnsi"/>
+          <w:sz w:val="24"/>
+          <w:szCs w:val="24"/>
+        </w:rPr>
+        <w:t xml:space="preserve"> – replaced by year</w:t>
       </w:r>
     </w:p>
     <w:p>
@@ -932,13 +958,23 @@
           <w:szCs w:val="24"/>
         </w:rPr>
       </w:pPr>
-      <w:r>
-        <w:rPr>
-          <w:rFonts w:cstheme="minorHAnsi"/>
-          <w:sz w:val="24"/>
-          <w:szCs w:val="24"/>
-        </w:rPr>
-        <w:t>production_countries – replaced by single country</w:t>
+      <w:proofErr w:type="spellStart"/>
+      <w:r>
+        <w:rPr>
+          <w:rFonts w:cstheme="minorHAnsi"/>
+          <w:sz w:val="24"/>
+          <w:szCs w:val="24"/>
+        </w:rPr>
+        <w:t>production_countries</w:t>
+      </w:r>
+      <w:proofErr w:type="spellEnd"/>
+      <w:r>
+        <w:rPr>
+          <w:rFonts w:cstheme="minorHAnsi"/>
+          <w:sz w:val="24"/>
+          <w:szCs w:val="24"/>
+        </w:rPr>
+        <w:t xml:space="preserve"> – replaced by single country</w:t>
       </w:r>
     </w:p>
     <w:p>
@@ -955,13 +991,23 @@
           <w:szCs w:val="24"/>
         </w:rPr>
       </w:pPr>
-      <w:r>
-        <w:rPr>
-          <w:rFonts w:cstheme="minorHAnsi"/>
-          <w:sz w:val="24"/>
-          <w:szCs w:val="24"/>
-        </w:rPr>
-        <w:t>production_companies – too much variance in companies</w:t>
+      <w:proofErr w:type="spellStart"/>
+      <w:r>
+        <w:rPr>
+          <w:rFonts w:cstheme="minorHAnsi"/>
+          <w:sz w:val="24"/>
+          <w:szCs w:val="24"/>
+        </w:rPr>
+        <w:t>production_companies</w:t>
+      </w:r>
+      <w:proofErr w:type="spellEnd"/>
+      <w:r>
+        <w:rPr>
+          <w:rFonts w:cstheme="minorHAnsi"/>
+          <w:sz w:val="24"/>
+          <w:szCs w:val="24"/>
+        </w:rPr>
+        <w:t xml:space="preserve"> – too much variance in companies</w:t>
       </w:r>
     </w:p>
     <w:p>
@@ -1016,9 +1062,62 @@
           <w:sz w:val="24"/>
           <w:szCs w:val="24"/>
         </w:rPr>
-        <w:t>Description of how data was split</w:t>
-      </w:r>
-      <w:r>
+        <w:t>Description of how data was split into training and testing sets:</w:t>
+      </w:r>
+    </w:p>
+    <w:p>
+      <w:pPr>
+        <w:rPr>
+          <w:rFonts w:cstheme="minorHAnsi"/>
+          <w:sz w:val="24"/>
+          <w:szCs w:val="24"/>
+        </w:rPr>
+      </w:pPr>
+      <w:r>
+        <w:rPr>
+          <w:rFonts w:cstheme="minorHAnsi"/>
+          <w:sz w:val="24"/>
+          <w:szCs w:val="24"/>
+        </w:rPr>
+        <w:t xml:space="preserve">The data was split into the training and testing set using the </w:t>
+      </w:r>
+      <w:proofErr w:type="spellStart"/>
+      <w:r>
+        <w:rPr>
+          <w:rFonts w:cstheme="minorHAnsi"/>
+          <w:sz w:val="24"/>
+          <w:szCs w:val="24"/>
+        </w:rPr>
+        <w:t>sc</w:t>
+      </w:r>
+      <w:r>
+        <w:rPr>
+          <w:rFonts w:cstheme="minorHAnsi"/>
+          <w:sz w:val="24"/>
+          <w:szCs w:val="24"/>
+        </w:rPr>
+        <w:t>i</w:t>
+      </w:r>
+      <w:r>
+        <w:rPr>
+          <w:rFonts w:cstheme="minorHAnsi"/>
+          <w:sz w:val="24"/>
+          <w:szCs w:val="24"/>
+        </w:rPr>
+        <w:t>kit</w:t>
+      </w:r>
+      <w:proofErr w:type="spellEnd"/>
+      <w:r>
+        <w:rPr>
+          <w:rFonts w:cstheme="minorHAnsi"/>
+          <w:sz w:val="24"/>
+          <w:szCs w:val="24"/>
+        </w:rPr>
+        <w:t xml:space="preserve">-learn library. </w:t>
+      </w:r>
+    </w:p>
+    <w:p>
+      <w:pPr>
         <w:rPr>
           <w:rFonts w:cstheme="minorHAnsi"/>
           <w:b/>
@@ -1026,8 +1125,7 @@
           <w:sz w:val="24"/>
           <w:szCs w:val="24"/>
         </w:rPr>
-        <w:t xml:space="preserve"> </w:t>
-      </w:r>
+      </w:pPr>
       <w:r>
         <w:rPr>
           <w:rFonts w:cstheme="minorHAnsi"/>
@@ -1036,101 +1134,7 @@
           <w:sz w:val="24"/>
           <w:szCs w:val="24"/>
         </w:rPr>
-        <w:t>into training and testing sets</w:t>
-      </w:r>
-      <w:r>
-        <w:rPr>
-          <w:rFonts w:cstheme="minorHAnsi"/>
-          <w:b/>
-          <w:bCs/>
-          <w:sz w:val="24"/>
-          <w:szCs w:val="24"/>
-        </w:rPr>
-        <w:t>:</w:t>
-      </w:r>
-    </w:p>
-    <w:p>
-      <w:pPr>
-        <w:rPr>
-          <w:rFonts w:cstheme="minorHAnsi"/>
-          <w:sz w:val="24"/>
-          <w:szCs w:val="24"/>
-        </w:rPr>
-      </w:pPr>
-      <w:r>
-        <w:rPr>
-          <w:rFonts w:cstheme="minorHAnsi"/>
-          <w:sz w:val="24"/>
-          <w:szCs w:val="24"/>
-        </w:rPr>
-        <w:t>The data was split into the training and testing set using the sc</w:t>
-      </w:r>
-      <w:r>
-        <w:rPr>
-          <w:rFonts w:cstheme="minorHAnsi"/>
-          <w:sz w:val="24"/>
-          <w:szCs w:val="24"/>
-        </w:rPr>
-        <w:t>i</w:t>
-      </w:r>
-      <w:r>
-        <w:rPr>
-          <w:rFonts w:cstheme="minorHAnsi"/>
-          <w:sz w:val="24"/>
-          <w:szCs w:val="24"/>
-        </w:rPr>
-        <w:t xml:space="preserve">kit-learn library. </w:t>
-      </w:r>
-    </w:p>
-    <w:p>
-      <w:pPr>
-        <w:rPr>
-          <w:rFonts w:cstheme="minorHAnsi"/>
-          <w:b/>
-          <w:bCs/>
-          <w:sz w:val="24"/>
-          <w:szCs w:val="24"/>
-        </w:rPr>
-      </w:pPr>
-      <w:r>
-        <w:rPr>
-          <w:rFonts w:cstheme="minorHAnsi"/>
-          <w:b/>
-          <w:bCs/>
-          <w:sz w:val="24"/>
-          <w:szCs w:val="24"/>
-        </w:rPr>
-        <w:t>Explanation of model choice,</w:t>
-      </w:r>
-      <w:r>
-        <w:rPr>
-          <w:rFonts w:cstheme="minorHAnsi"/>
-          <w:b/>
-          <w:bCs/>
-          <w:sz w:val="24"/>
-          <w:szCs w:val="24"/>
-        </w:rPr>
-        <w:t xml:space="preserve"> </w:t>
-      </w:r>
-      <w:r>
-        <w:rPr>
-          <w:rFonts w:cstheme="minorHAnsi"/>
-          <w:b/>
-          <w:bCs/>
-          <w:sz w:val="24"/>
-          <w:szCs w:val="24"/>
-        </w:rPr>
-        <w:t>including limitations and benefits</w:t>
-      </w:r>
-      <w:r>
-        <w:rPr>
-          <w:rFonts w:cstheme="minorHAnsi"/>
-          <w:b/>
-          <w:bCs/>
-          <w:sz w:val="24"/>
-          <w:szCs w:val="24"/>
-        </w:rPr>
-        <w:t>:</w:t>
+        <w:t>Explanation of model choice, including limitations and benefits:</w:t>
       </w:r>
     </w:p>
     <w:p>
@@ -1170,15 +1174,7 @@
           <w:sz w:val="24"/>
           <w:szCs w:val="24"/>
         </w:rPr>
-        <w:t xml:space="preserve">Logistic </w:t>
-      </w:r>
-      <w:r>
-        <w:rPr>
-          <w:rFonts w:cstheme="minorHAnsi"/>
-          <w:sz w:val="24"/>
-          <w:szCs w:val="24"/>
-        </w:rPr>
-        <w:t>regression:</w:t>
+        <w:t>Logistic regression:</w:t>
       </w:r>
       <w:r>
         <w:rPr>
@@ -1194,111 +1190,25 @@
           <w:sz w:val="24"/>
           <w:szCs w:val="24"/>
         </w:rPr>
-        <w:t xml:space="preserve">Logistic regression is promising because it works best when the target variable is a </w:t>
-      </w:r>
-      <w:r>
-        <w:rPr>
-          <w:rFonts w:cstheme="minorHAnsi"/>
-          <w:sz w:val="24"/>
-          <w:szCs w:val="24"/>
-        </w:rPr>
-        <w:t>Boolean</w:t>
-      </w:r>
-      <w:r>
-        <w:rPr>
-          <w:rFonts w:cstheme="minorHAnsi"/>
-          <w:sz w:val="24"/>
-          <w:szCs w:val="24"/>
-        </w:rPr>
-        <w:t xml:space="preserve"> value, and our target variable, </w:t>
-      </w:r>
-      <w:r>
-        <w:rPr>
-          <w:rFonts w:cstheme="minorHAnsi"/>
-          <w:sz w:val="24"/>
-          <w:szCs w:val="24"/>
-        </w:rPr>
-        <w:t>winner</w:t>
-      </w:r>
-      <w:r>
-        <w:rPr>
-          <w:rFonts w:cstheme="minorHAnsi"/>
-          <w:sz w:val="24"/>
-          <w:szCs w:val="24"/>
-        </w:rPr>
-        <w:t xml:space="preserve">, is </w:t>
-      </w:r>
-      <w:r>
-        <w:rPr>
-          <w:rFonts w:cstheme="minorHAnsi"/>
-          <w:sz w:val="24"/>
-          <w:szCs w:val="24"/>
-        </w:rPr>
-        <w:t>Boolean</w:t>
-      </w:r>
-      <w:r>
-        <w:rPr>
-          <w:rFonts w:cstheme="minorHAnsi"/>
-          <w:sz w:val="24"/>
-          <w:szCs w:val="24"/>
-        </w:rPr>
-        <w:t>.</w:t>
-      </w:r>
-      <w:r>
-        <w:rPr>
-          <w:rFonts w:cstheme="minorHAnsi"/>
-          <w:sz w:val="24"/>
-          <w:szCs w:val="24"/>
-        </w:rPr>
-        <w:t xml:space="preserve"> </w:t>
-      </w:r>
-      <w:r>
-        <w:rPr>
-          <w:rFonts w:cstheme="minorHAnsi"/>
-          <w:sz w:val="24"/>
-          <w:szCs w:val="24"/>
-        </w:rPr>
-        <w:t>The solver select</w:t>
-      </w:r>
-      <w:r>
-        <w:rPr>
-          <w:rFonts w:cstheme="minorHAnsi"/>
-          <w:sz w:val="24"/>
-          <w:szCs w:val="24"/>
-        </w:rPr>
-        <w:t>ed</w:t>
-      </w:r>
-      <w:r>
-        <w:rPr>
-          <w:rFonts w:cstheme="minorHAnsi"/>
-          <w:sz w:val="24"/>
-          <w:szCs w:val="24"/>
-        </w:rPr>
-        <w:t xml:space="preserve"> </w:t>
-      </w:r>
-      <w:r>
-        <w:rPr>
-          <w:rFonts w:cstheme="minorHAnsi"/>
-          <w:sz w:val="24"/>
-          <w:szCs w:val="24"/>
-        </w:rPr>
-        <w:t>for the</w:t>
-      </w:r>
-      <w:r>
-        <w:rPr>
-          <w:rFonts w:cstheme="minorHAnsi"/>
-          <w:sz w:val="24"/>
-          <w:szCs w:val="24"/>
-        </w:rPr>
-        <w:t xml:space="preserve"> variation of the logistic regression algorithm</w:t>
-      </w:r>
-      <w:r>
-        <w:rPr>
-          <w:rFonts w:cstheme="minorHAnsi"/>
-          <w:sz w:val="24"/>
-          <w:szCs w:val="24"/>
-        </w:rPr>
-        <w:t xml:space="preserve"> was “ibfgs”. The Accuracy for the dataset </w:t>
+        <w:t>Logistic regression is promising because it works best when the target variable is a Boolean value, and our target variable, winner, is Boolean. The solver selected for the variation of the logistic regression algorithm was “</w:t>
+      </w:r>
+      <w:proofErr w:type="spellStart"/>
+      <w:r>
+        <w:rPr>
+          <w:rFonts w:cstheme="minorHAnsi"/>
+          <w:sz w:val="24"/>
+          <w:szCs w:val="24"/>
+        </w:rPr>
+        <w:t>ibfgs</w:t>
+      </w:r>
+      <w:proofErr w:type="spellEnd"/>
+      <w:r>
+        <w:rPr>
+          <w:rFonts w:cstheme="minorHAnsi"/>
+          <w:sz w:val="24"/>
+          <w:szCs w:val="24"/>
+        </w:rPr>
+        <w:t xml:space="preserve">”. The Accuracy for the dataset </w:t>
       </w:r>
       <w:r>
         <w:rPr>
@@ -1343,7 +1253,23 @@
           <w:sz w:val="24"/>
           <w:szCs w:val="24"/>
         </w:rPr>
-        <w:t>The decision tree works by setting a division threshold for each feature to predict the target variable. There are two main criteria for determining when to split a tree node, gini and entropy. A decision tree tends to get overfitted when there are no boundaries for tree size.</w:t>
+        <w:t xml:space="preserve">The decision tree works by setting a division threshold for each feature to predict the target variable. There are two main criteria for determining when to split a tree node, </w:t>
+      </w:r>
+      <w:proofErr w:type="spellStart"/>
+      <w:r>
+        <w:rPr>
+          <w:sz w:val="24"/>
+          <w:szCs w:val="24"/>
+        </w:rPr>
+        <w:t>gini</w:t>
+      </w:r>
+      <w:proofErr w:type="spellEnd"/>
+      <w:r>
+        <w:rPr>
+          <w:sz w:val="24"/>
+          <w:szCs w:val="24"/>
+        </w:rPr>
+        <w:t xml:space="preserve"> and entropy. A decision tree tends to get overfitted when there are no boundaries for tree size.</w:t>
       </w:r>
       <w:r>
         <w:rPr>
@@ -1367,15 +1293,7 @@
           <w:sz w:val="24"/>
           <w:szCs w:val="24"/>
         </w:rPr>
-        <w:t>in this model was 0.</w:t>
-      </w:r>
-      <w:r>
-        <w:rPr>
-          <w:rFonts w:cstheme="minorHAnsi"/>
-          <w:sz w:val="24"/>
-          <w:szCs w:val="24"/>
-        </w:rPr>
-        <w:t>87</w:t>
+        <w:t>in this model was 0.87</w:t>
       </w:r>
     </w:p>
     <w:p>
@@ -1398,19 +1316,44 @@
           <w:szCs w:val="24"/>
         </w:rPr>
       </w:pPr>
-      <w:r>
-        <w:rPr>
-          <w:sz w:val="24"/>
-          <w:szCs w:val="24"/>
-        </w:rPr>
-        <w:t xml:space="preserve">RandomForest: </w:t>
-      </w:r>
-      <w:r>
-        <w:rPr>
-          <w:sz w:val="24"/>
-          <w:szCs w:val="24"/>
-        </w:rPr>
-        <w:t>The random forest algorithm is an ensemble version of the decision tree algorithm, which means that the model uses multiple decision trees. Because of this, the random forest accuracy is expected to be better than the previous decision tree. This algorithm uses the same hyper-parameters as the decision tree except for number of trees (n_estimators).</w:t>
+      <w:proofErr w:type="spellStart"/>
+      <w:r>
+        <w:rPr>
+          <w:sz w:val="24"/>
+          <w:szCs w:val="24"/>
+        </w:rPr>
+        <w:t>RandomForest</w:t>
+      </w:r>
+      <w:proofErr w:type="spellEnd"/>
+      <w:r>
+        <w:rPr>
+          <w:sz w:val="24"/>
+          <w:szCs w:val="24"/>
+        </w:rPr>
+        <w:t xml:space="preserve">: </w:t>
+      </w:r>
+      <w:r>
+        <w:rPr>
+          <w:sz w:val="24"/>
+          <w:szCs w:val="24"/>
+        </w:rPr>
+        <w:t>The random forest algorithm is an ensemble version of the decision tree algorithm, which means that the model uses multiple decision trees. Because of this, the random forest accuracy is expected to be better than the previous decision tree. This algorithm uses the same hyper-parameters as the decision tree except for number of trees (</w:t>
+      </w:r>
+      <w:proofErr w:type="spellStart"/>
+      <w:r>
+        <w:rPr>
+          <w:sz w:val="24"/>
+          <w:szCs w:val="24"/>
+        </w:rPr>
+        <w:t>n_estimators</w:t>
+      </w:r>
+      <w:proofErr w:type="spellEnd"/>
+      <w:r>
+        <w:rPr>
+          <w:sz w:val="24"/>
+          <w:szCs w:val="24"/>
+        </w:rPr>
+        <w:t>).</w:t>
       </w:r>
       <w:r>
         <w:rPr>
@@ -1454,6 +1397,24 @@
         </w:rPr>
         <w:t xml:space="preserve"> as 0.87</w:t>
       </w:r>
+    </w:p>
+    <w:p>
+      <w:pPr>
+        <w:pStyle w:val="ListParagraph"/>
+        <w:rPr>
+          <w:sz w:val="24"/>
+          <w:szCs w:val="24"/>
+        </w:rPr>
+      </w:pPr>
+    </w:p>
+    <w:p>
+      <w:pPr>
+        <w:pStyle w:val="ListParagraph"/>
+        <w:rPr>
+          <w:sz w:val="24"/>
+          <w:szCs w:val="24"/>
+        </w:rPr>
+      </w:pPr>
       <w:bookmarkStart w:id="3" w:name="_GoBack"/>
       <w:bookmarkEnd w:id="3"/>
     </w:p>
@@ -1883,15 +1844,6 @@
   </w:num>
   <w:num w:numId="3">
     <w:abstractNumId w:val="3"/>
-    <w:lvlOverride w:ilvl="0"/>
-    <w:lvlOverride w:ilvl="1"/>
-    <w:lvlOverride w:ilvl="2"/>
-    <w:lvlOverride w:ilvl="3"/>
-    <w:lvlOverride w:ilvl="4"/>
-    <w:lvlOverride w:ilvl="5"/>
-    <w:lvlOverride w:ilvl="6"/>
-    <w:lvlOverride w:ilvl="7"/>
-    <w:lvlOverride w:ilvl="8"/>
   </w:num>
   <w:num w:numId="4">
     <w:abstractNumId w:val="2"/>
@@ -2022,6 +1974,7 @@
     <w:lsdException w:name="HTML Sample" w:semiHidden="1" w:unhideWhenUsed="1"/>
     <w:lsdException w:name="HTML Typewriter" w:semiHidden="1" w:unhideWhenUsed="1"/>
     <w:lsdException w:name="HTML Variable" w:semiHidden="1" w:unhideWhenUsed="1"/>
+    <w:lsdException w:name="Normal Table" w:semiHidden="1" w:unhideWhenUsed="1"/>
     <w:lsdException w:name="annotation subject" w:semiHidden="1" w:unhideWhenUsed="1"/>
     <w:lsdException w:name="No List" w:semiHidden="1" w:unhideWhenUsed="1"/>
     <w:lsdException w:name="Outline List 1" w:semiHidden="1" w:unhideWhenUsed="1"/>
@@ -2067,9 +2020,11 @@
     <w:lsdException w:name="Table Subtle 1" w:semiHidden="1" w:unhideWhenUsed="1"/>
     <w:lsdException w:name="Table Subtle 2" w:semiHidden="1" w:unhideWhenUsed="1"/>
     <w:lsdException w:name="Table Web 1" w:semiHidden="1" w:unhideWhenUsed="1"/>
+    <w:lsdException w:name="Table Web 2" w:semiHidden="1" w:unhideWhenUsed="1"/>
     <w:lsdException w:name="Table Web 3" w:semiHidden="1" w:unhideWhenUsed="1"/>
     <w:lsdException w:name="Balloon Text" w:semiHidden="1" w:unhideWhenUsed="1"/>
     <w:lsdException w:name="Table Grid" w:uiPriority="39"/>
+    <w:lsdException w:name="Table Theme" w:semiHidden="1" w:unhideWhenUsed="1"/>
     <w:lsdException w:name="Placeholder Text" w:semiHidden="1"/>
     <w:lsdException w:name="No Spacing" w:uiPriority="1" w:qFormat="1"/>
     <w:lsdException w:name="Light Shading" w:uiPriority="60"/>

</xml_diff>

<commit_message>
Adding the explanation for Machine learning model with accuracy report
</commit_message>
<xml_diff>
--- a/Machine Learning Model.docx
+++ b/Machine Learning Model.docx
@@ -1190,25 +1190,7 @@
           <w:sz w:val="24"/>
           <w:szCs w:val="24"/>
         </w:rPr>
-        <w:t>Logistic regression is promising because it works best when the target variable is a Boolean value, and our target variable, winner, is Boolean. The solver selected for the variation of the logistic regression algorithm was “</w:t>
-      </w:r>
-      <w:proofErr w:type="spellStart"/>
-      <w:r>
-        <w:rPr>
-          <w:rFonts w:cstheme="minorHAnsi"/>
-          <w:sz w:val="24"/>
-          <w:szCs w:val="24"/>
-        </w:rPr>
-        <w:t>ibfgs</w:t>
-      </w:r>
-      <w:proofErr w:type="spellEnd"/>
-      <w:r>
-        <w:rPr>
-          <w:rFonts w:cstheme="minorHAnsi"/>
-          <w:sz w:val="24"/>
-          <w:szCs w:val="24"/>
-        </w:rPr>
-        <w:t xml:space="preserve">”. The Accuracy for the dataset </w:t>
+        <w:t xml:space="preserve">Logistic regression is promising because it works best when the target variable is a Boolean value, and our target variable, winner, is Boolean. The solver selected for the variation of the logistic regression algorithm was “ibfgs”. The Accuracy for the dataset </w:t>
       </w:r>
       <w:r>
         <w:rPr>
@@ -1253,23 +1235,7 @@
           <w:sz w:val="24"/>
           <w:szCs w:val="24"/>
         </w:rPr>
-        <w:t xml:space="preserve">The decision tree works by setting a division threshold for each feature to predict the target variable. There are two main criteria for determining when to split a tree node, </w:t>
-      </w:r>
-      <w:proofErr w:type="spellStart"/>
-      <w:r>
-        <w:rPr>
-          <w:sz w:val="24"/>
-          <w:szCs w:val="24"/>
-        </w:rPr>
-        <w:t>gini</w:t>
-      </w:r>
-      <w:proofErr w:type="spellEnd"/>
-      <w:r>
-        <w:rPr>
-          <w:sz w:val="24"/>
-          <w:szCs w:val="24"/>
-        </w:rPr>
-        <w:t xml:space="preserve"> and entropy. A decision tree tends to get overfitted when there are no boundaries for tree size.</w:t>
+        <w:t>The decision tree works by setting a division threshold for each feature to predict the target variable. There are two main criteria for determining when to split a tree node, gini and entropy. A decision tree tends to get overfitted when there are no boundaries for tree size.</w:t>
       </w:r>
       <w:r>
         <w:rPr>
@@ -1316,15 +1282,13 @@
           <w:szCs w:val="24"/>
         </w:rPr>
       </w:pPr>
-      <w:proofErr w:type="spellStart"/>
-      <w:r>
-        <w:rPr>
-          <w:sz w:val="24"/>
-          <w:szCs w:val="24"/>
-        </w:rPr>
-        <w:t>RandomForest</w:t>
-      </w:r>
-      <w:proofErr w:type="spellEnd"/>
+      <w:r>
+        <w:rPr>
+          <w:sz w:val="24"/>
+          <w:szCs w:val="24"/>
+        </w:rPr>
+        <w:t>Random Forest</w:t>
+      </w:r>
       <w:r>
         <w:rPr>
           <w:sz w:val="24"/>
@@ -1337,23 +1301,7 @@
           <w:sz w:val="24"/>
           <w:szCs w:val="24"/>
         </w:rPr>
-        <w:t>The random forest algorithm is an ensemble version of the decision tree algorithm, which means that the model uses multiple decision trees. Because of this, the random forest accuracy is expected to be better than the previous decision tree. This algorithm uses the same hyper-parameters as the decision tree except for number of trees (</w:t>
-      </w:r>
-      <w:proofErr w:type="spellStart"/>
-      <w:r>
-        <w:rPr>
-          <w:sz w:val="24"/>
-          <w:szCs w:val="24"/>
-        </w:rPr>
-        <w:t>n_estimators</w:t>
-      </w:r>
-      <w:proofErr w:type="spellEnd"/>
-      <w:r>
-        <w:rPr>
-          <w:sz w:val="24"/>
-          <w:szCs w:val="24"/>
-        </w:rPr>
-        <w:t>).</w:t>
+        <w:t>The random forest algorithm is an ensemble version of the decision tree algorithm, which means that the model uses multiple decision trees. Because of this, the random forest accuracy is expected to be better than the previous decision tree. This algorithm uses the same hyper-parameters as the decision tree except for number of trees (n_estimators).</w:t>
       </w:r>
       <w:r>
         <w:rPr>
@@ -1409,17 +1357,996 @@
     </w:p>
     <w:p>
       <w:pPr>
-        <w:pStyle w:val="ListParagraph"/>
-        <w:rPr>
-          <w:sz w:val="24"/>
-          <w:szCs w:val="24"/>
-        </w:rPr>
-      </w:pPr>
+        <w:rPr>
+          <w:rFonts w:cstheme="minorHAnsi"/>
+          <w:b/>
+          <w:bCs/>
+          <w:sz w:val="24"/>
+          <w:szCs w:val="24"/>
+        </w:rPr>
+      </w:pPr>
+      <w:r>
+        <w:rPr>
+          <w:rFonts w:cstheme="minorHAnsi"/>
+          <w:b/>
+          <w:bCs/>
+          <w:sz w:val="24"/>
+          <w:szCs w:val="24"/>
+        </w:rPr>
+        <w:t>Explanation of changes in model choice (if changes occurred between the Segment 2 and Segment 3 deliverables)</w:t>
+      </w:r>
+    </w:p>
+    <w:p>
+      <w:pPr>
+        <w:rPr>
+          <w:rFonts w:cstheme="minorHAnsi"/>
+          <w:b/>
+          <w:bCs/>
+          <w:sz w:val="24"/>
+          <w:szCs w:val="24"/>
+        </w:rPr>
+      </w:pPr>
+      <w:r>
+        <w:rPr>
+          <w:rFonts w:cstheme="minorHAnsi"/>
+          <w:sz w:val="24"/>
+          <w:szCs w:val="24"/>
+        </w:rPr>
+        <w:t>We ran the dataset via three</w:t>
+      </w:r>
+      <w:r>
+        <w:rPr>
+          <w:rFonts w:cstheme="minorHAnsi"/>
+          <w:sz w:val="24"/>
+          <w:szCs w:val="24"/>
+        </w:rPr>
+        <w:t xml:space="preserve"> models (Logistic Regression, Decision Tree and Random Forest). There was no change in the model choice.</w:t>
+      </w:r>
+    </w:p>
+    <w:p>
+      <w:pPr>
+        <w:rPr>
+          <w:rFonts w:cstheme="minorHAnsi"/>
+          <w:b/>
+          <w:bCs/>
+          <w:sz w:val="24"/>
+          <w:szCs w:val="24"/>
+        </w:rPr>
+      </w:pPr>
+    </w:p>
+    <w:p>
+      <w:pPr>
+        <w:rPr>
+          <w:rFonts w:cstheme="minorHAnsi"/>
+          <w:b/>
+          <w:bCs/>
+          <w:sz w:val="24"/>
+          <w:szCs w:val="24"/>
+        </w:rPr>
+      </w:pPr>
+      <w:r>
+        <w:rPr>
+          <w:rFonts w:cstheme="minorHAnsi"/>
+          <w:b/>
+          <w:bCs/>
+          <w:sz w:val="24"/>
+          <w:szCs w:val="24"/>
+        </w:rPr>
+        <w:t>Description of how model was trained (or retrained, if they are using an existing model)</w:t>
+      </w:r>
+    </w:p>
+    <w:p>
+      <w:pPr>
+        <w:rPr>
+          <w:rFonts w:cstheme="minorHAnsi"/>
+          <w:b/>
+          <w:bCs/>
+          <w:sz w:val="24"/>
+          <w:szCs w:val="24"/>
+        </w:rPr>
+      </w:pPr>
+      <w:r>
+        <w:rPr>
+          <w:rFonts w:cstheme="minorHAnsi"/>
+          <w:sz w:val="24"/>
+          <w:szCs w:val="24"/>
+        </w:rPr>
+        <w:t xml:space="preserve">We identified that the release year </w:t>
+      </w:r>
+      <w:r>
+        <w:rPr>
+          <w:rFonts w:cstheme="minorHAnsi"/>
+          <w:sz w:val="24"/>
+          <w:szCs w:val="24"/>
+        </w:rPr>
+        <w:t>was skewing the data and so we filtered the data to include the movies that had been released from 1990 and beyond. The accuracy improved in all the model.</w:t>
+      </w:r>
+      <w:r>
+        <w:rPr>
+          <w:rFonts w:cstheme="minorHAnsi"/>
+          <w:sz w:val="24"/>
+          <w:szCs w:val="24"/>
+        </w:rPr>
+        <w:t xml:space="preserve"> We</w:t>
+      </w:r>
+      <w:r>
+        <w:rPr>
+          <w:rFonts w:cstheme="minorHAnsi"/>
+          <w:sz w:val="24"/>
+          <w:szCs w:val="24"/>
+        </w:rPr>
+        <w:t xml:space="preserve"> ran the dataset via three</w:t>
+      </w:r>
+      <w:r>
+        <w:rPr>
+          <w:rFonts w:cstheme="minorHAnsi"/>
+          <w:sz w:val="24"/>
+          <w:szCs w:val="24"/>
+        </w:rPr>
+        <w:t xml:space="preserve"> machine learning models. We did the training of all the model using the best feature only. The Accuracy score increased in case of Logistic Regression; however, the accuracy score remained the same in case of Decision Tree and Random Forest. The result shows that we can get the same accuracy </w:t>
+      </w:r>
+      <w:proofErr w:type="gramStart"/>
+      <w:r>
+        <w:rPr>
+          <w:rFonts w:cstheme="minorHAnsi"/>
+          <w:sz w:val="24"/>
+          <w:szCs w:val="24"/>
+        </w:rPr>
+        <w:t>in spite of</w:t>
+      </w:r>
+      <w:proofErr w:type="gramEnd"/>
+      <w:r>
+        <w:rPr>
+          <w:rFonts w:cstheme="minorHAnsi"/>
+          <w:sz w:val="24"/>
+          <w:szCs w:val="24"/>
+        </w:rPr>
+        <w:t xml:space="preserve"> using a smaller number of data/columns, which will improve the performance.</w:t>
+      </w:r>
+    </w:p>
+    <w:p>
+      <w:pPr>
+        <w:rPr>
+          <w:rFonts w:cstheme="minorHAnsi"/>
+          <w:b/>
+          <w:bCs/>
+          <w:sz w:val="24"/>
+          <w:szCs w:val="24"/>
+        </w:rPr>
+      </w:pPr>
+      <w:r>
+        <w:rPr>
+          <w:rFonts w:cstheme="minorHAnsi"/>
+          <w:b/>
+          <w:bCs/>
+          <w:sz w:val="24"/>
+          <w:szCs w:val="24"/>
+        </w:rPr>
+        <w:t>Description and explanation of model’s confusion matrix, including final accuracy score</w:t>
+      </w:r>
+    </w:p>
+    <w:p>
+      <w:r>
+        <w:rPr>
+          <w:rFonts w:cstheme="minorHAnsi"/>
+          <w:sz w:val="24"/>
+          <w:szCs w:val="24"/>
+        </w:rPr>
+        <w:t>Th</w:t>
+      </w:r>
+      <w:r>
+        <w:rPr>
+          <w:rFonts w:cstheme="minorHAnsi"/>
+          <w:sz w:val="24"/>
+          <w:szCs w:val="24"/>
+        </w:rPr>
+        <w:t xml:space="preserve">e </w:t>
+      </w:r>
+      <w:r>
+        <w:rPr>
+          <w:rFonts w:cstheme="minorHAnsi"/>
+          <w:sz w:val="24"/>
+          <w:szCs w:val="24"/>
+        </w:rPr>
+        <w:t xml:space="preserve">chart below shows the </w:t>
+      </w:r>
+      <w:r>
+        <w:t>accuracy scores for all the models based on the data provided in the model.</w:t>
+      </w:r>
+      <w:r>
+        <w:tab/>
+      </w:r>
+    </w:p>
+    <w:tbl>
+      <w:tblPr>
+        <w:tblW w:w="0" w:type="auto"/>
+        <w:tblInd w:w="600" w:type="dxa"/>
+        <w:tblLook w:val="04A0" w:firstRow="1" w:lastRow="0" w:firstColumn="1" w:lastColumn="0" w:noHBand="0" w:noVBand="1"/>
+      </w:tblPr>
+      <w:tblGrid>
+        <w:gridCol w:w="1950"/>
+        <w:gridCol w:w="1582"/>
+        <w:gridCol w:w="2250"/>
+        <w:gridCol w:w="2378"/>
+      </w:tblGrid>
+      <w:tr>
+        <w:trPr>
+          <w:trHeight w:val="330"/>
+        </w:trPr>
+        <w:tc>
+          <w:tcPr>
+            <w:tcW w:w="1950" w:type="dxa"/>
+            <w:tcBorders>
+              <w:top w:val="single" w:sz="6" w:space="0" w:color="9E9E9E"/>
+              <w:left w:val="single" w:sz="6" w:space="0" w:color="9E9E9E"/>
+              <w:bottom w:val="single" w:sz="6" w:space="0" w:color="9E9E9E"/>
+              <w:right w:val="single" w:sz="6" w:space="0" w:color="9E9E9E"/>
+            </w:tcBorders>
+            <w:shd w:val="clear" w:color="auto" w:fill="FFE599"/>
+            <w:tcMar>
+              <w:top w:w="150" w:type="dxa"/>
+              <w:left w:w="150" w:type="dxa"/>
+              <w:bottom w:w="150" w:type="dxa"/>
+              <w:right w:w="150" w:type="dxa"/>
+            </w:tcMar>
+            <w:hideMark/>
+          </w:tcPr>
+          <w:p>
+            <w:pPr>
+              <w:rPr>
+                <w:rFonts w:eastAsia="Times New Roman" w:cstheme="minorHAnsi"/>
+                <w:sz w:val="24"/>
+                <w:szCs w:val="24"/>
+              </w:rPr>
+            </w:pPr>
+            <w:r>
+              <w:rPr>
+                <w:rFonts w:eastAsia="Times New Roman" w:cstheme="minorHAnsi"/>
+                <w:color w:val="000000"/>
+                <w:sz w:val="24"/>
+                <w:szCs w:val="24"/>
+              </w:rPr>
+              <w:lastRenderedPageBreak/>
+              <w:t>Classification Models</w:t>
+            </w:r>
+          </w:p>
+        </w:tc>
+        <w:tc>
+          <w:tcPr>
+            <w:tcW w:w="1582" w:type="dxa"/>
+            <w:tcBorders>
+              <w:top w:val="single" w:sz="6" w:space="0" w:color="9E9E9E"/>
+              <w:left w:val="single" w:sz="6" w:space="0" w:color="9E9E9E"/>
+              <w:bottom w:val="single" w:sz="6" w:space="0" w:color="9E9E9E"/>
+              <w:right w:val="single" w:sz="6" w:space="0" w:color="9E9E9E"/>
+            </w:tcBorders>
+            <w:shd w:val="clear" w:color="auto" w:fill="FFE599"/>
+            <w:tcMar>
+              <w:top w:w="150" w:type="dxa"/>
+              <w:left w:w="150" w:type="dxa"/>
+              <w:bottom w:w="150" w:type="dxa"/>
+              <w:right w:w="150" w:type="dxa"/>
+            </w:tcMar>
+            <w:hideMark/>
+          </w:tcPr>
+          <w:p>
+            <w:pPr>
+              <w:rPr>
+                <w:rFonts w:eastAsia="Times New Roman" w:cstheme="minorHAnsi"/>
+                <w:sz w:val="24"/>
+                <w:szCs w:val="24"/>
+              </w:rPr>
+            </w:pPr>
+            <w:r>
+              <w:rPr>
+                <w:rFonts w:eastAsia="Times New Roman" w:cstheme="minorHAnsi"/>
+                <w:color w:val="000000"/>
+                <w:sz w:val="24"/>
+                <w:szCs w:val="24"/>
+              </w:rPr>
+              <w:t>Raw Data</w:t>
+            </w:r>
+          </w:p>
+        </w:tc>
+        <w:tc>
+          <w:tcPr>
+            <w:tcW w:w="2250" w:type="dxa"/>
+            <w:tcBorders>
+              <w:top w:val="single" w:sz="6" w:space="0" w:color="9E9E9E"/>
+              <w:left w:val="single" w:sz="6" w:space="0" w:color="9E9E9E"/>
+              <w:bottom w:val="single" w:sz="6" w:space="0" w:color="9E9E9E"/>
+              <w:right w:val="single" w:sz="6" w:space="0" w:color="9E9E9E"/>
+            </w:tcBorders>
+            <w:shd w:val="clear" w:color="auto" w:fill="FFE599"/>
+            <w:tcMar>
+              <w:top w:w="150" w:type="dxa"/>
+              <w:left w:w="150" w:type="dxa"/>
+              <w:bottom w:w="150" w:type="dxa"/>
+              <w:right w:w="150" w:type="dxa"/>
+            </w:tcMar>
+            <w:hideMark/>
+          </w:tcPr>
+          <w:p>
+            <w:pPr>
+              <w:rPr>
+                <w:rFonts w:eastAsia="Times New Roman" w:cstheme="minorHAnsi"/>
+                <w:sz w:val="24"/>
+                <w:szCs w:val="24"/>
+              </w:rPr>
+            </w:pPr>
+            <w:r>
+              <w:rPr>
+                <w:rFonts w:eastAsia="Times New Roman" w:cstheme="minorHAnsi"/>
+                <w:color w:val="000000"/>
+                <w:sz w:val="24"/>
+                <w:szCs w:val="24"/>
+              </w:rPr>
+              <w:t>Featured Data</w:t>
+            </w:r>
+          </w:p>
+        </w:tc>
+        <w:tc>
+          <w:tcPr>
+            <w:tcW w:w="2378" w:type="dxa"/>
+            <w:tcBorders>
+              <w:top w:val="single" w:sz="6" w:space="0" w:color="9E9E9E"/>
+              <w:left w:val="single" w:sz="6" w:space="0" w:color="9E9E9E"/>
+              <w:bottom w:val="single" w:sz="6" w:space="0" w:color="9E9E9E"/>
+              <w:right w:val="single" w:sz="6" w:space="0" w:color="9E9E9E"/>
+            </w:tcBorders>
+            <w:shd w:val="clear" w:color="auto" w:fill="FFE599"/>
+            <w:tcMar>
+              <w:top w:w="150" w:type="dxa"/>
+              <w:left w:w="150" w:type="dxa"/>
+              <w:bottom w:w="150" w:type="dxa"/>
+              <w:right w:w="150" w:type="dxa"/>
+            </w:tcMar>
+            <w:hideMark/>
+          </w:tcPr>
+          <w:p>
+            <w:pPr>
+              <w:rPr>
+                <w:rFonts w:eastAsia="Times New Roman" w:cstheme="minorHAnsi"/>
+                <w:sz w:val="24"/>
+                <w:szCs w:val="24"/>
+              </w:rPr>
+            </w:pPr>
+            <w:r>
+              <w:rPr>
+                <w:rFonts w:eastAsia="Times New Roman" w:cstheme="minorHAnsi"/>
+                <w:color w:val="000000"/>
+                <w:sz w:val="24"/>
+                <w:szCs w:val="24"/>
+              </w:rPr>
+              <w:t>Best Feature</w:t>
+            </w:r>
+          </w:p>
+        </w:tc>
+      </w:tr>
+      <w:tr>
+        <w:trPr>
+          <w:trHeight w:val="231"/>
+        </w:trPr>
+        <w:tc>
+          <w:tcPr>
+            <w:tcW w:w="1950" w:type="dxa"/>
+            <w:tcBorders>
+              <w:top w:val="single" w:sz="6" w:space="0" w:color="9E9E9E"/>
+              <w:left w:val="single" w:sz="6" w:space="0" w:color="9E9E9E"/>
+              <w:bottom w:val="single" w:sz="6" w:space="0" w:color="9E9E9E"/>
+              <w:right w:val="single" w:sz="6" w:space="0" w:color="9E9E9E"/>
+            </w:tcBorders>
+            <w:shd w:val="clear" w:color="auto" w:fill="CFE2F3"/>
+            <w:tcMar>
+              <w:top w:w="150" w:type="dxa"/>
+              <w:left w:w="150" w:type="dxa"/>
+              <w:bottom w:w="150" w:type="dxa"/>
+              <w:right w:w="150" w:type="dxa"/>
+            </w:tcMar>
+            <w:hideMark/>
+          </w:tcPr>
+          <w:p>
+            <w:pPr>
+              <w:rPr>
+                <w:rFonts w:eastAsia="Times New Roman" w:cstheme="minorHAnsi"/>
+                <w:sz w:val="24"/>
+                <w:szCs w:val="24"/>
+              </w:rPr>
+            </w:pPr>
+            <w:r>
+              <w:rPr>
+                <w:rFonts w:eastAsia="Times New Roman" w:cstheme="minorHAnsi"/>
+                <w:color w:val="000000"/>
+                <w:sz w:val="24"/>
+                <w:szCs w:val="24"/>
+              </w:rPr>
+              <w:t>Logi</w:t>
+            </w:r>
+            <w:r>
+              <w:rPr>
+                <w:rFonts w:eastAsia="Times New Roman" w:cstheme="minorHAnsi"/>
+                <w:color w:val="000000"/>
+                <w:sz w:val="24"/>
+                <w:szCs w:val="24"/>
+              </w:rPr>
+              <w:t>stic Regression</w:t>
+            </w:r>
+          </w:p>
+        </w:tc>
+        <w:tc>
+          <w:tcPr>
+            <w:tcW w:w="1582" w:type="dxa"/>
+            <w:tcBorders>
+              <w:top w:val="single" w:sz="6" w:space="0" w:color="9E9E9E"/>
+              <w:left w:val="single" w:sz="6" w:space="0" w:color="9E9E9E"/>
+              <w:bottom w:val="single" w:sz="6" w:space="0" w:color="9E9E9E"/>
+              <w:right w:val="single" w:sz="6" w:space="0" w:color="9E9E9E"/>
+            </w:tcBorders>
+            <w:shd w:val="clear" w:color="auto" w:fill="CFE2F3"/>
+            <w:tcMar>
+              <w:top w:w="150" w:type="dxa"/>
+              <w:left w:w="150" w:type="dxa"/>
+              <w:bottom w:w="150" w:type="dxa"/>
+              <w:right w:w="150" w:type="dxa"/>
+            </w:tcMar>
+            <w:hideMark/>
+          </w:tcPr>
+          <w:p>
+            <w:pPr>
+              <w:rPr>
+                <w:rFonts w:eastAsia="Times New Roman" w:cstheme="minorHAnsi"/>
+                <w:sz w:val="24"/>
+                <w:szCs w:val="24"/>
+              </w:rPr>
+            </w:pPr>
+            <w:r>
+              <w:rPr>
+                <w:rFonts w:eastAsia="Times New Roman" w:cstheme="minorHAnsi"/>
+                <w:color w:val="000000"/>
+                <w:sz w:val="24"/>
+                <w:szCs w:val="24"/>
+              </w:rPr>
+              <w:t>0.68</w:t>
+            </w:r>
+          </w:p>
+        </w:tc>
+        <w:tc>
+          <w:tcPr>
+            <w:tcW w:w="2250" w:type="dxa"/>
+            <w:tcBorders>
+              <w:top w:val="single" w:sz="6" w:space="0" w:color="9E9E9E"/>
+              <w:left w:val="single" w:sz="6" w:space="0" w:color="9E9E9E"/>
+              <w:bottom w:val="single" w:sz="6" w:space="0" w:color="9E9E9E"/>
+              <w:right w:val="single" w:sz="6" w:space="0" w:color="9E9E9E"/>
+            </w:tcBorders>
+            <w:shd w:val="clear" w:color="auto" w:fill="CFE2F3"/>
+            <w:tcMar>
+              <w:top w:w="150" w:type="dxa"/>
+              <w:left w:w="150" w:type="dxa"/>
+              <w:bottom w:w="150" w:type="dxa"/>
+              <w:right w:w="150" w:type="dxa"/>
+            </w:tcMar>
+            <w:hideMark/>
+          </w:tcPr>
+          <w:p>
+            <w:pPr>
+              <w:rPr>
+                <w:rFonts w:eastAsia="Times New Roman" w:cstheme="minorHAnsi"/>
+                <w:sz w:val="24"/>
+                <w:szCs w:val="24"/>
+              </w:rPr>
+            </w:pPr>
+            <w:r>
+              <w:rPr>
+                <w:rFonts w:eastAsia="Times New Roman" w:cstheme="minorHAnsi"/>
+                <w:color w:val="000000"/>
+                <w:sz w:val="24"/>
+                <w:szCs w:val="24"/>
+              </w:rPr>
+              <w:t>0.</w:t>
+            </w:r>
+            <w:r>
+              <w:rPr>
+                <w:rFonts w:eastAsia="Times New Roman" w:cstheme="minorHAnsi"/>
+                <w:color w:val="000000"/>
+                <w:sz w:val="24"/>
+                <w:szCs w:val="24"/>
+              </w:rPr>
+              <w:t>795</w:t>
+            </w:r>
+          </w:p>
+        </w:tc>
+        <w:tc>
+          <w:tcPr>
+            <w:tcW w:w="2378" w:type="dxa"/>
+            <w:tcBorders>
+              <w:top w:val="single" w:sz="6" w:space="0" w:color="9E9E9E"/>
+              <w:left w:val="single" w:sz="6" w:space="0" w:color="9E9E9E"/>
+              <w:bottom w:val="single" w:sz="6" w:space="0" w:color="9E9E9E"/>
+              <w:right w:val="single" w:sz="6" w:space="0" w:color="9E9E9E"/>
+            </w:tcBorders>
+            <w:shd w:val="clear" w:color="auto" w:fill="CFE2F3"/>
+            <w:tcMar>
+              <w:top w:w="150" w:type="dxa"/>
+              <w:left w:w="150" w:type="dxa"/>
+              <w:bottom w:w="150" w:type="dxa"/>
+              <w:right w:w="150" w:type="dxa"/>
+            </w:tcMar>
+            <w:hideMark/>
+          </w:tcPr>
+          <w:p>
+            <w:pPr>
+              <w:rPr>
+                <w:rFonts w:eastAsia="Times New Roman" w:cstheme="minorHAnsi"/>
+                <w:sz w:val="24"/>
+                <w:szCs w:val="24"/>
+              </w:rPr>
+            </w:pPr>
+            <w:r>
+              <w:rPr>
+                <w:rFonts w:eastAsia="Times New Roman" w:cstheme="minorHAnsi"/>
+                <w:sz w:val="24"/>
+                <w:szCs w:val="24"/>
+              </w:rPr>
+              <w:t>0.806</w:t>
+            </w:r>
+          </w:p>
+        </w:tc>
+      </w:tr>
+      <w:tr>
+        <w:trPr>
+          <w:trHeight w:val="132"/>
+        </w:trPr>
+        <w:tc>
+          <w:tcPr>
+            <w:tcW w:w="1950" w:type="dxa"/>
+            <w:tcBorders>
+              <w:top w:val="single" w:sz="6" w:space="0" w:color="9E9E9E"/>
+              <w:left w:val="single" w:sz="6" w:space="0" w:color="9E9E9E"/>
+              <w:bottom w:val="single" w:sz="6" w:space="0" w:color="9E9E9E"/>
+              <w:right w:val="single" w:sz="6" w:space="0" w:color="9E9E9E"/>
+            </w:tcBorders>
+            <w:shd w:val="clear" w:color="auto" w:fill="CFE2F3"/>
+            <w:tcMar>
+              <w:top w:w="150" w:type="dxa"/>
+              <w:left w:w="150" w:type="dxa"/>
+              <w:bottom w:w="150" w:type="dxa"/>
+              <w:right w:w="150" w:type="dxa"/>
+            </w:tcMar>
+            <w:hideMark/>
+          </w:tcPr>
+          <w:p>
+            <w:pPr>
+              <w:rPr>
+                <w:rFonts w:eastAsia="Times New Roman" w:cstheme="minorHAnsi"/>
+                <w:sz w:val="24"/>
+                <w:szCs w:val="24"/>
+              </w:rPr>
+            </w:pPr>
+            <w:r>
+              <w:rPr>
+                <w:rFonts w:eastAsia="Times New Roman" w:cstheme="minorHAnsi"/>
+                <w:color w:val="000000"/>
+                <w:sz w:val="24"/>
+                <w:szCs w:val="24"/>
+              </w:rPr>
+              <w:t>Decision Tree</w:t>
+            </w:r>
+          </w:p>
+        </w:tc>
+        <w:tc>
+          <w:tcPr>
+            <w:tcW w:w="1582" w:type="dxa"/>
+            <w:tcBorders>
+              <w:top w:val="single" w:sz="6" w:space="0" w:color="9E9E9E"/>
+              <w:left w:val="single" w:sz="6" w:space="0" w:color="9E9E9E"/>
+              <w:bottom w:val="single" w:sz="6" w:space="0" w:color="9E9E9E"/>
+              <w:right w:val="single" w:sz="6" w:space="0" w:color="9E9E9E"/>
+            </w:tcBorders>
+            <w:shd w:val="clear" w:color="auto" w:fill="CFE2F3"/>
+            <w:tcMar>
+              <w:top w:w="150" w:type="dxa"/>
+              <w:left w:w="150" w:type="dxa"/>
+              <w:bottom w:w="150" w:type="dxa"/>
+              <w:right w:w="150" w:type="dxa"/>
+            </w:tcMar>
+            <w:hideMark/>
+          </w:tcPr>
+          <w:p>
+            <w:pPr>
+              <w:rPr>
+                <w:rFonts w:eastAsia="Times New Roman" w:cstheme="minorHAnsi"/>
+                <w:sz w:val="24"/>
+                <w:szCs w:val="24"/>
+              </w:rPr>
+            </w:pPr>
+            <w:r>
+              <w:rPr>
+                <w:rFonts w:eastAsia="Times New Roman" w:cstheme="minorHAnsi"/>
+                <w:color w:val="000000"/>
+                <w:sz w:val="24"/>
+                <w:szCs w:val="24"/>
+              </w:rPr>
+              <w:t>0.78</w:t>
+            </w:r>
+          </w:p>
+        </w:tc>
+        <w:tc>
+          <w:tcPr>
+            <w:tcW w:w="2250" w:type="dxa"/>
+            <w:tcBorders>
+              <w:top w:val="single" w:sz="6" w:space="0" w:color="9E9E9E"/>
+              <w:left w:val="single" w:sz="6" w:space="0" w:color="9E9E9E"/>
+              <w:bottom w:val="single" w:sz="6" w:space="0" w:color="9E9E9E"/>
+              <w:right w:val="single" w:sz="6" w:space="0" w:color="9E9E9E"/>
+            </w:tcBorders>
+            <w:shd w:val="clear" w:color="auto" w:fill="CFE2F3"/>
+            <w:tcMar>
+              <w:top w:w="150" w:type="dxa"/>
+              <w:left w:w="150" w:type="dxa"/>
+              <w:bottom w:w="150" w:type="dxa"/>
+              <w:right w:w="150" w:type="dxa"/>
+            </w:tcMar>
+            <w:hideMark/>
+          </w:tcPr>
+          <w:p>
+            <w:pPr>
+              <w:rPr>
+                <w:rFonts w:eastAsia="Times New Roman" w:cstheme="minorHAnsi"/>
+                <w:sz w:val="24"/>
+                <w:szCs w:val="24"/>
+              </w:rPr>
+            </w:pPr>
+            <w:r>
+              <w:rPr>
+                <w:rFonts w:eastAsia="Times New Roman" w:cstheme="minorHAnsi"/>
+                <w:color w:val="000000"/>
+                <w:sz w:val="24"/>
+                <w:szCs w:val="24"/>
+              </w:rPr>
+              <w:t>0.</w:t>
+            </w:r>
+            <w:r>
+              <w:rPr>
+                <w:rFonts w:eastAsia="Times New Roman" w:cstheme="minorHAnsi"/>
+                <w:color w:val="000000"/>
+                <w:sz w:val="24"/>
+                <w:szCs w:val="24"/>
+              </w:rPr>
+              <w:t>876</w:t>
+            </w:r>
+          </w:p>
+        </w:tc>
+        <w:tc>
+          <w:tcPr>
+            <w:tcW w:w="2378" w:type="dxa"/>
+            <w:tcBorders>
+              <w:top w:val="single" w:sz="6" w:space="0" w:color="9E9E9E"/>
+              <w:left w:val="single" w:sz="6" w:space="0" w:color="9E9E9E"/>
+              <w:bottom w:val="single" w:sz="6" w:space="0" w:color="9E9E9E"/>
+              <w:right w:val="single" w:sz="6" w:space="0" w:color="9E9E9E"/>
+            </w:tcBorders>
+            <w:shd w:val="clear" w:color="auto" w:fill="CFE2F3"/>
+            <w:tcMar>
+              <w:top w:w="150" w:type="dxa"/>
+              <w:left w:w="150" w:type="dxa"/>
+              <w:bottom w:w="150" w:type="dxa"/>
+              <w:right w:w="150" w:type="dxa"/>
+            </w:tcMar>
+            <w:hideMark/>
+          </w:tcPr>
+          <w:p>
+            <w:pPr>
+              <w:rPr>
+                <w:rFonts w:eastAsia="Times New Roman" w:cstheme="minorHAnsi"/>
+                <w:sz w:val="24"/>
+                <w:szCs w:val="24"/>
+              </w:rPr>
+            </w:pPr>
+            <w:r>
+              <w:rPr>
+                <w:rFonts w:eastAsia="Times New Roman" w:cstheme="minorHAnsi"/>
+                <w:sz w:val="24"/>
+                <w:szCs w:val="24"/>
+              </w:rPr>
+              <w:t>0.875</w:t>
+            </w:r>
+          </w:p>
+        </w:tc>
+      </w:tr>
+      <w:tr>
+        <w:trPr>
+          <w:trHeight w:val="33"/>
+        </w:trPr>
+        <w:tc>
+          <w:tcPr>
+            <w:tcW w:w="1950" w:type="dxa"/>
+            <w:tcBorders>
+              <w:top w:val="single" w:sz="6" w:space="0" w:color="9E9E9E"/>
+              <w:left w:val="single" w:sz="6" w:space="0" w:color="9E9E9E"/>
+              <w:bottom w:val="single" w:sz="6" w:space="0" w:color="9E9E9E"/>
+              <w:right w:val="single" w:sz="6" w:space="0" w:color="9E9E9E"/>
+            </w:tcBorders>
+            <w:shd w:val="clear" w:color="auto" w:fill="CFE2F3"/>
+            <w:tcMar>
+              <w:top w:w="150" w:type="dxa"/>
+              <w:left w:w="150" w:type="dxa"/>
+              <w:bottom w:w="150" w:type="dxa"/>
+              <w:right w:w="150" w:type="dxa"/>
+            </w:tcMar>
+            <w:hideMark/>
+          </w:tcPr>
+          <w:p>
+            <w:pPr>
+              <w:rPr>
+                <w:rFonts w:eastAsia="Times New Roman" w:cstheme="minorHAnsi"/>
+                <w:sz w:val="24"/>
+                <w:szCs w:val="24"/>
+              </w:rPr>
+            </w:pPr>
+            <w:r>
+              <w:rPr>
+                <w:rFonts w:eastAsia="Times New Roman" w:cstheme="minorHAnsi"/>
+                <w:color w:val="000000"/>
+                <w:sz w:val="24"/>
+                <w:szCs w:val="24"/>
+              </w:rPr>
+              <w:t>Random Forest</w:t>
+            </w:r>
+          </w:p>
+        </w:tc>
+        <w:tc>
+          <w:tcPr>
+            <w:tcW w:w="1582" w:type="dxa"/>
+            <w:tcBorders>
+              <w:top w:val="single" w:sz="6" w:space="0" w:color="9E9E9E"/>
+              <w:left w:val="single" w:sz="6" w:space="0" w:color="9E9E9E"/>
+              <w:bottom w:val="single" w:sz="6" w:space="0" w:color="9E9E9E"/>
+              <w:right w:val="single" w:sz="6" w:space="0" w:color="9E9E9E"/>
+            </w:tcBorders>
+            <w:shd w:val="clear" w:color="auto" w:fill="CFE2F3"/>
+            <w:tcMar>
+              <w:top w:w="150" w:type="dxa"/>
+              <w:left w:w="150" w:type="dxa"/>
+              <w:bottom w:w="150" w:type="dxa"/>
+              <w:right w:w="150" w:type="dxa"/>
+            </w:tcMar>
+            <w:hideMark/>
+          </w:tcPr>
+          <w:p>
+            <w:pPr>
+              <w:rPr>
+                <w:rFonts w:eastAsia="Times New Roman" w:cstheme="minorHAnsi"/>
+                <w:sz w:val="24"/>
+                <w:szCs w:val="24"/>
+              </w:rPr>
+            </w:pPr>
+            <w:r>
+              <w:rPr>
+                <w:rFonts w:eastAsia="Times New Roman" w:cstheme="minorHAnsi"/>
+                <w:color w:val="000000"/>
+                <w:sz w:val="24"/>
+                <w:szCs w:val="24"/>
+              </w:rPr>
+              <w:t>0.</w:t>
+            </w:r>
+            <w:r>
+              <w:rPr>
+                <w:rFonts w:eastAsia="Times New Roman" w:cstheme="minorHAnsi"/>
+                <w:color w:val="000000"/>
+                <w:sz w:val="24"/>
+                <w:szCs w:val="24"/>
+              </w:rPr>
+              <w:t>77</w:t>
+            </w:r>
+          </w:p>
+        </w:tc>
+        <w:tc>
+          <w:tcPr>
+            <w:tcW w:w="2250" w:type="dxa"/>
+            <w:tcBorders>
+              <w:top w:val="single" w:sz="6" w:space="0" w:color="9E9E9E"/>
+              <w:left w:val="single" w:sz="6" w:space="0" w:color="9E9E9E"/>
+              <w:bottom w:val="single" w:sz="6" w:space="0" w:color="9E9E9E"/>
+              <w:right w:val="single" w:sz="6" w:space="0" w:color="9E9E9E"/>
+            </w:tcBorders>
+            <w:shd w:val="clear" w:color="auto" w:fill="CFE2F3"/>
+            <w:tcMar>
+              <w:top w:w="150" w:type="dxa"/>
+              <w:left w:w="150" w:type="dxa"/>
+              <w:bottom w:w="150" w:type="dxa"/>
+              <w:right w:w="150" w:type="dxa"/>
+            </w:tcMar>
+            <w:hideMark/>
+          </w:tcPr>
+          <w:p>
+            <w:pPr>
+              <w:rPr>
+                <w:rFonts w:eastAsia="Times New Roman" w:cstheme="minorHAnsi"/>
+                <w:sz w:val="24"/>
+                <w:szCs w:val="24"/>
+              </w:rPr>
+            </w:pPr>
+            <w:r>
+              <w:rPr>
+                <w:rFonts w:eastAsia="Times New Roman" w:cstheme="minorHAnsi"/>
+                <w:color w:val="000000"/>
+                <w:sz w:val="24"/>
+                <w:szCs w:val="24"/>
+              </w:rPr>
+              <w:t>0.</w:t>
+            </w:r>
+            <w:r>
+              <w:rPr>
+                <w:rFonts w:eastAsia="Times New Roman" w:cstheme="minorHAnsi"/>
+                <w:color w:val="000000"/>
+                <w:sz w:val="24"/>
+                <w:szCs w:val="24"/>
+              </w:rPr>
+              <w:t>879</w:t>
+            </w:r>
+          </w:p>
+        </w:tc>
+        <w:tc>
+          <w:tcPr>
+            <w:tcW w:w="2378" w:type="dxa"/>
+            <w:tcBorders>
+              <w:top w:val="single" w:sz="6" w:space="0" w:color="9E9E9E"/>
+              <w:left w:val="single" w:sz="6" w:space="0" w:color="9E9E9E"/>
+              <w:bottom w:val="single" w:sz="6" w:space="0" w:color="9E9E9E"/>
+              <w:right w:val="single" w:sz="6" w:space="0" w:color="9E9E9E"/>
+            </w:tcBorders>
+            <w:shd w:val="clear" w:color="auto" w:fill="CFE2F3"/>
+            <w:tcMar>
+              <w:top w:w="150" w:type="dxa"/>
+              <w:left w:w="150" w:type="dxa"/>
+              <w:bottom w:w="150" w:type="dxa"/>
+              <w:right w:w="150" w:type="dxa"/>
+            </w:tcMar>
+            <w:hideMark/>
+          </w:tcPr>
+          <w:p>
+            <w:pPr>
+              <w:rPr>
+                <w:rFonts w:eastAsia="Times New Roman" w:cstheme="minorHAnsi"/>
+                <w:sz w:val="24"/>
+                <w:szCs w:val="24"/>
+              </w:rPr>
+            </w:pPr>
+            <w:r>
+              <w:rPr>
+                <w:rFonts w:eastAsia="Times New Roman" w:cstheme="minorHAnsi"/>
+                <w:sz w:val="24"/>
+                <w:szCs w:val="24"/>
+              </w:rPr>
+              <w:t>0.879</w:t>
+            </w:r>
+          </w:p>
+        </w:tc>
+      </w:tr>
+    </w:tbl>
+    <w:p>
+      <w:pPr>
+        <w:rPr>
+          <w:rFonts w:cstheme="minorHAnsi"/>
+          <w:b/>
+          <w:bCs/>
+          <w:sz w:val="24"/>
+          <w:szCs w:val="24"/>
+        </w:rPr>
+      </w:pPr>
+    </w:p>
+    <w:p>
+      <w:pPr>
+        <w:rPr>
+          <w:rFonts w:cstheme="minorHAnsi"/>
+          <w:b/>
+          <w:bCs/>
+          <w:sz w:val="24"/>
+          <w:szCs w:val="24"/>
+        </w:rPr>
+      </w:pPr>
+      <w:r>
+        <w:rPr>
+          <w:rFonts w:cstheme="minorHAnsi"/>
+          <w:b/>
+          <w:bCs/>
+          <w:sz w:val="24"/>
+          <w:szCs w:val="24"/>
+        </w:rPr>
+        <w:t xml:space="preserve">Confusion Matrix for Random Forest with Featured Data </w:t>
+      </w:r>
+    </w:p>
+    <w:p>
+      <w:pPr>
+        <w:rPr>
+          <w:rFonts w:cstheme="minorHAnsi"/>
+          <w:b/>
+          <w:bCs/>
+          <w:sz w:val="24"/>
+          <w:szCs w:val="24"/>
+        </w:rPr>
+      </w:pPr>
+      <w:r>
+        <w:rPr>
+          <w:noProof/>
+        </w:rPr>
+        <w:drawing>
+          <wp:inline distT="0" distB="0" distL="0" distR="0" wp14:anchorId="642808A8" wp14:editId="0DB3ADA0">
+            <wp:extent cx="5943600" cy="3912235"/>
+            <wp:effectExtent l="0" t="0" r="0" b="0"/>
+            <wp:docPr id="2" name="Picture 2"/>
+            <wp:cNvGraphicFramePr>
+              <a:graphicFrameLocks xmlns:a="http://schemas.openxmlformats.org/drawingml/2006/main" noChangeAspect="1"/>
+            </wp:cNvGraphicFramePr>
+            <a:graphic xmlns:a="http://schemas.openxmlformats.org/drawingml/2006/main">
+              <a:graphicData uri="http://schemas.openxmlformats.org/drawingml/2006/picture">
+                <pic:pic xmlns:pic="http://schemas.openxmlformats.org/drawingml/2006/picture">
+                  <pic:nvPicPr>
+                    <pic:cNvPr id="1" name=""/>
+                    <pic:cNvPicPr/>
+                  </pic:nvPicPr>
+                  <pic:blipFill>
+                    <a:blip r:embed="rId8"/>
+                    <a:stretch>
+                      <a:fillRect/>
+                    </a:stretch>
+                  </pic:blipFill>
+                  <pic:spPr>
+                    <a:xfrm>
+                      <a:off x="0" y="0"/>
+                      <a:ext cx="5943600" cy="3912235"/>
+                    </a:xfrm>
+                    <a:prstGeom prst="rect">
+                      <a:avLst/>
+                    </a:prstGeom>
+                  </pic:spPr>
+                </pic:pic>
+              </a:graphicData>
+            </a:graphic>
+          </wp:inline>
+        </w:drawing>
+      </w:r>
+    </w:p>
+    <w:p>
+      <w:pPr>
+        <w:rPr>
+          <w:rFonts w:cstheme="minorHAnsi"/>
+          <w:b/>
+          <w:bCs/>
+          <w:sz w:val="24"/>
+          <w:szCs w:val="24"/>
+        </w:rPr>
+      </w:pPr>
+      <w:r>
+        <w:rPr>
+          <w:rFonts w:cstheme="minorHAnsi"/>
+          <w:b/>
+          <w:bCs/>
+          <w:sz w:val="24"/>
+          <w:szCs w:val="24"/>
+        </w:rPr>
+        <w:t>Additionally, the model obviously addresses the question or problem the team is solving.</w:t>
+      </w:r>
+    </w:p>
+    <w:p>
+      <w:pPr>
+        <w:rPr>
+          <w:sz w:val="24"/>
+          <w:szCs w:val="24"/>
+        </w:rPr>
+      </w:pPr>
+      <w:r>
+        <w:rPr>
+          <w:rFonts w:cstheme="minorHAnsi"/>
+          <w:sz w:val="24"/>
+          <w:szCs w:val="24"/>
+        </w:rPr>
+        <w:t>In conclusion the Random Forest was the best model to predict whether the movie will win an award in Oscar or not. The Accuracy showed that the chances of the movie winning the award will be 0.87.</w:t>
+      </w:r>
       <w:bookmarkStart w:id="3" w:name="_GoBack"/>
       <w:bookmarkEnd w:id="3"/>
     </w:p>
-    <w:p/>
-    <w:p/>
     <w:sectPr>
       <w:pgSz w:w="12240" w:h="15840"/>
       <w:pgMar w:top="1440" w:right="1440" w:bottom="1440" w:left="1440" w:header="720" w:footer="720" w:gutter="0"/>

</xml_diff>